<commit_message>
revised per reviewer feedback
</commit_message>
<xml_diff>
--- a/Machine Learning Engineer Nanodegree.docx
+++ b/Machine Learning Engineer Nanodegree.docx
@@ -913,14 +913,35 @@
           <w:rFonts w:ascii="Times New Roman" w:hAnsi="Times New Roman" w:cs="Times New Roman"/>
           <w:sz w:val="20"/>
         </w:rPr>
-        <w:t xml:space="preserve"> is suitable for quantifying performance in image segmentation. </w:t>
-      </w:r>
-      <w:r>
-        <w:rPr>
-          <w:rFonts w:ascii="Times New Roman" w:hAnsi="Times New Roman" w:cs="Times New Roman"/>
-          <w:sz w:val="20"/>
-        </w:rPr>
-        <w:t xml:space="preserve">TP is when a given pixel value for the predicted mask matches the corresponding pixel value for the ground truth mask. </w:t>
+        <w:t xml:space="preserve"> is suitable loss function for</w:t>
+      </w:r>
+      <w:r>
+        <w:rPr>
+          <w:rFonts w:ascii="Times New Roman" w:hAnsi="Times New Roman" w:cs="Times New Roman"/>
+          <w:sz w:val="20"/>
+        </w:rPr>
+        <w:t xml:space="preserve"> in image segmentation</w:t>
+      </w:r>
+      <w:r>
+        <w:rPr>
+          <w:rFonts w:ascii="Times New Roman" w:hAnsi="Times New Roman" w:cs="Times New Roman"/>
+          <w:sz w:val="20"/>
+        </w:rPr>
+        <w:t xml:space="preserve"> with a U-Net CNN</w:t>
+      </w:r>
+      <w:r>
+        <w:rPr>
+          <w:rFonts w:ascii="Times New Roman" w:hAnsi="Times New Roman" w:cs="Times New Roman"/>
+          <w:sz w:val="20"/>
+        </w:rPr>
+        <w:t xml:space="preserve">. </w:t>
+      </w:r>
+      <w:r>
+        <w:rPr>
+          <w:rFonts w:ascii="Times New Roman" w:hAnsi="Times New Roman" w:cs="Times New Roman"/>
+          <w:sz w:val="20"/>
+        </w:rPr>
+        <w:t xml:space="preserve">By minimizing the negative dice coefficient, the model attains a maximal overlap of the predicted mask with the ground truth mask. </w:t>
       </w:r>
     </w:p>
     <w:p>
@@ -1291,7 +1312,28 @@
           <w:rFonts w:ascii="Times New Roman" w:hAnsi="Times New Roman" w:cs="Times New Roman"/>
           <w:sz w:val="20"/>
         </w:rPr>
-        <w:t xml:space="preserve"> is suitable for quantifying performance in categorical classification. This quantifies the divergence in predicted probability to the true class labels. </w:t>
+        <w:t xml:space="preserve"> is a suitable loss function for binary classification</w:t>
+      </w:r>
+      <w:r>
+        <w:rPr>
+          <w:rFonts w:ascii="Times New Roman" w:hAnsi="Times New Roman" w:cs="Times New Roman"/>
+          <w:sz w:val="20"/>
+        </w:rPr>
+        <w:t>. This quantifies the divergence in predicted probability to the true class labels.</w:t>
+      </w:r>
+      <w:r>
+        <w:rPr>
+          <w:rFonts w:ascii="Times New Roman" w:hAnsi="Times New Roman" w:cs="Times New Roman"/>
+          <w:sz w:val="20"/>
+        </w:rPr>
+        <w:t xml:space="preserve"> </w:t>
+      </w:r>
+      <w:r>
+        <w:rPr>
+          <w:rFonts w:ascii="Times New Roman" w:hAnsi="Times New Roman" w:cs="Times New Roman"/>
+          <w:sz w:val="20"/>
+        </w:rPr>
+        <w:t xml:space="preserve"> </w:t>
       </w:r>
     </w:p>
     <w:p>
@@ -2586,7 +2628,7 @@
           <w:color w:val="auto"/>
           <w:sz w:val="16"/>
         </w:rPr>
-        <w:t>3</w:t>
+        <w:t>2</w:t>
       </w:r>
       <w:r>
         <w:rPr>
@@ -2728,16 +2770,7 @@
           <w:rFonts w:ascii="Times New Roman" w:hAnsi="Times New Roman" w:cs="Times New Roman"/>
           <w:sz w:val="20"/>
         </w:rPr>
-        <w:t xml:space="preserve"> The following likelihood plots were generated by extracting features from largest candidate nodule generated from the trained U-Net C</w:t>
-      </w:r>
-      <w:bookmarkStart w:id="0" w:name="_GoBack"/>
-      <w:bookmarkEnd w:id="0"/>
-      <w:r>
-        <w:rPr>
-          <w:rFonts w:ascii="Times New Roman" w:hAnsi="Times New Roman" w:cs="Times New Roman"/>
-          <w:sz w:val="20"/>
-        </w:rPr>
-        <w:t xml:space="preserve">NN.  </w:t>
+        <w:t xml:space="preserve"> The following likelihood plots were generated by extracting features from largest candidate nodule generated from the trained U-Net CNN.  </w:t>
       </w:r>
     </w:p>
     <w:p>
@@ -3118,7 +3151,7 @@
           <w:sz w:val="16"/>
           <w:szCs w:val="16"/>
         </w:rPr>
-        <w:t>4</w:t>
+        <w:t>3</w:t>
       </w:r>
       <w:r>
         <w:rPr>
@@ -4844,7 +4877,7 @@
           <w:color w:val="auto"/>
           <w:sz w:val="16"/>
         </w:rPr>
-        <w:t>5</w:t>
+        <w:t>4</w:t>
       </w:r>
       <w:r>
         <w:rPr>
@@ -5633,7 +5666,7 @@
           <w:sz w:val="16"/>
           <w:szCs w:val="16"/>
         </w:rPr>
-        <w:t>6</w:t>
+        <w:t>5</w:t>
       </w:r>
       <w:r>
         <w:rPr>
@@ -6786,6 +6819,38 @@
       <w:pPr>
         <w:rPr>
           <w:rFonts w:ascii="Times New Roman" w:hAnsi="Times New Roman" w:cs="Times New Roman"/>
+          <w:i/>
+          <w:sz w:val="20"/>
+        </w:rPr>
+      </w:pPr>
+      <w:r>
+        <w:rPr>
+          <w:rFonts w:ascii="Times New Roman" w:hAnsi="Times New Roman" w:cs="Times New Roman"/>
+          <w:i/>
+          <w:sz w:val="20"/>
+        </w:rPr>
+        <w:t>Discussion of complications and challenges</w:t>
+      </w:r>
+    </w:p>
+    <w:p>
+      <w:pPr>
+        <w:rPr>
+          <w:rFonts w:ascii="Times New Roman" w:hAnsi="Times New Roman" w:cs="Times New Roman"/>
+          <w:sz w:val="20"/>
+        </w:rPr>
+      </w:pPr>
+      <w:r>
+        <w:rPr>
+          <w:rFonts w:ascii="Times New Roman" w:hAnsi="Times New Roman" w:cs="Times New Roman"/>
+          <w:sz w:val="20"/>
+        </w:rPr>
+        <w:t>One challenge I ran into was the classes of data I should use to train the U-net. If I train with all of the data, most of the masks would be empty and thus the model might prefer to predict 0 for sample to minimize the loss. Training with only the samples that contain nodules would mean the model will be overly sensitive and there will be a high presence of false positives. Perhaps it might be optimal to train with balanced classes. However, I was able to reduce the false positives drastically with a second stage CNN.</w:t>
+      </w:r>
+    </w:p>
+    <w:p>
+      <w:pPr>
+        <w:rPr>
+          <w:rFonts w:ascii="Times New Roman" w:hAnsi="Times New Roman" w:cs="Times New Roman"/>
           <w:b/>
         </w:rPr>
       </w:pPr>
@@ -6991,6 +7056,7 @@
           <w:rFonts w:ascii="Times New Roman" w:hAnsi="Times New Roman" w:cs="Times New Roman"/>
           <w:sz w:val="20"/>
         </w:rPr>
+        <w:lastRenderedPageBreak/>
         <w:t>Initially, a number of classifiers were explored using default parameters.</w:t>
       </w:r>
       <w:r>
@@ -7065,7 +7131,6 @@
           <w:rFonts w:ascii="Times New Roman" w:hAnsi="Times New Roman" w:cs="Times New Roman"/>
           <w:sz w:val="20"/>
         </w:rPr>
-        <w:lastRenderedPageBreak/>
         <w:t xml:space="preserve">The initial model </w:t>
       </w:r>
       <w:r>
@@ -7409,7 +7474,7 @@
           <w:sz w:val="16"/>
           <w:szCs w:val="16"/>
         </w:rPr>
-        <w:t>7</w:t>
+        <w:t>6</w:t>
       </w:r>
       <w:r>
         <w:rPr>
@@ -7580,7 +7645,15 @@
           <w:rFonts w:ascii="Times New Roman" w:hAnsi="Times New Roman" w:cs="Times New Roman"/>
           <w:sz w:val="20"/>
         </w:rPr>
-        <w:t xml:space="preserve"> p</w:t>
+        <w:t xml:space="preserve"> </w:t>
+      </w:r>
+      <w:r>
+        <w:rPr>
+          <w:rFonts w:ascii="Times New Roman" w:hAnsi="Times New Roman" w:cs="Times New Roman"/>
+          <w:sz w:val="20"/>
+        </w:rPr>
+        <w:lastRenderedPageBreak/>
+        <w:t>p</w:t>
       </w:r>
       <w:r>
         <w:rPr>
@@ -7670,7 +7743,7 @@
         <w:rPr>
           <w:noProof/>
         </w:rPr>
-        <w:t>8</w:t>
+        <w:t>7</w:t>
       </w:r>
       <w:r>
         <w:rPr>
@@ -7706,7 +7779,6 @@
           <w:rFonts w:ascii="Times New Roman" w:hAnsi="Times New Roman" w:cs="Times New Roman"/>
           <w:i/>
         </w:rPr>
-        <w:lastRenderedPageBreak/>
         <w:t>Model 2: Convolutional Neural Network for reducing false positives of detected nodules</w:t>
       </w:r>
     </w:p>
@@ -7873,7 +7945,7 @@
           <w:sz w:val="16"/>
           <w:szCs w:val="16"/>
         </w:rPr>
-        <w:t>9</w:t>
+        <w:t>8</w:t>
       </w:r>
       <w:r>
         <w:rPr>
@@ -8324,6 +8396,7 @@
           <w:i/>
           <w:noProof/>
         </w:rPr>
+        <w:lastRenderedPageBreak/>
         <w:drawing>
           <wp:inline distT="0" distB="0" distL="0" distR="0">
             <wp:extent cx="2940711" cy="1960474"/>
@@ -8449,7 +8522,7 @@
         <w:rPr>
           <w:noProof/>
         </w:rPr>
-        <w:t>10</w:t>
+        <w:t>9</w:t>
       </w:r>
       <w:r>
         <w:fldChar w:fldCharType="end"/>
@@ -8515,7 +8588,6 @@
                 <w:rFonts w:ascii="Times New Roman" w:hAnsi="Times New Roman" w:cs="Times New Roman"/>
                 <w:sz w:val="16"/>
               </w:rPr>
-              <w:lastRenderedPageBreak/>
               <w:t>Model</w:t>
             </w:r>
           </w:p>
@@ -10114,7 +10186,7 @@
           <w:sz w:val="16"/>
           <w:szCs w:val="16"/>
         </w:rPr>
-        <w:t>11</w:t>
+        <w:t>10</w:t>
       </w:r>
       <w:r>
         <w:rPr>
@@ -10391,6 +10463,7 @@
           <w:rFonts w:ascii="Times New Roman" w:hAnsi="Times New Roman" w:cs="Times New Roman"/>
           <w:b/>
         </w:rPr>
+        <w:lastRenderedPageBreak/>
         <w:t>4.2 Justification</w:t>
       </w:r>
     </w:p>
@@ -10465,15 +10538,7 @@
           <w:rFonts w:ascii="Times New Roman" w:hAnsi="Times New Roman" w:cs="Times New Roman"/>
           <w:sz w:val="20"/>
         </w:rPr>
-        <w:t xml:space="preserve">Despite the large number of false positives, by solely using the largest nodule detected for cancer prediction, the precision with the classifiers is substantially higher at 41% compared to 1-2% by radiologists. However, this may </w:t>
-      </w:r>
-      <w:r>
-        <w:rPr>
-          <w:rFonts w:ascii="Times New Roman" w:hAnsi="Times New Roman" w:cs="Times New Roman"/>
-          <w:sz w:val="20"/>
-        </w:rPr>
-        <w:lastRenderedPageBreak/>
-        <w:t xml:space="preserve">not be a fair comparison because the classifier performs that well with test data containing the same proportion of classes as the training data. It’s unknown how the classifier would perform with test data with similar proportions of classes as in the cohort used in the study with radiologists. </w:t>
+        <w:t xml:space="preserve">Despite the large number of false positives, by solely using the largest nodule detected for cancer prediction, the precision with the classifiers is substantially higher at 41% compared to 1-2% by radiologists. However, this may not be a fair comparison because the classifier performs that well with test data containing the same proportion of classes as the training data. It’s unknown how the classifier would perform with test data with similar proportions of classes as in the cohort used in the study with radiologists. </w:t>
       </w:r>
       <w:r>
         <w:rPr>
@@ -10528,6 +10593,20 @@
           <w:b/>
         </w:rPr>
         <w:t>Free Form Visualization</w:t>
+      </w:r>
+    </w:p>
+    <w:p>
+      <w:pPr>
+        <w:rPr>
+          <w:rFonts w:ascii="Times New Roman" w:hAnsi="Times New Roman" w:cs="Times New Roman"/>
+        </w:rPr>
+      </w:pPr>
+      <w:r>
+        <w:rPr>
+          <w:rFonts w:ascii="Times New Roman" w:hAnsi="Times New Roman" w:cs="Times New Roman"/>
+          <w:sz w:val="20"/>
+        </w:rPr>
+        <w:t>Here are two examples of edge cases that are optimal for the model to classify. The first is a small, round, and calcified (MeanHU in the 200-400 range) nodule. All four of these factors minimize its chance of being detected as a nodule. The second is a large, spiculated nodule which has a high probability of being malignant in the model. This corroborates with radiologists guidelines for nodule malignancy classification.</w:t>
       </w:r>
     </w:p>
     <w:p>
@@ -10704,7 +10783,7 @@
           <w:sz w:val="16"/>
           <w:szCs w:val="16"/>
         </w:rPr>
-        <w:t>12</w:t>
+        <w:t>11</w:t>
       </w:r>
       <w:r>
         <w:rPr>
@@ -10786,9 +10865,38 @@
         <w:pStyle w:val="Caption"/>
         <w:keepNext/>
         <w:rPr>
-          <w:noProof/>
-        </w:rPr>
-      </w:pPr>
+          <w:rFonts w:ascii="Times New Roman" w:hAnsi="Times New Roman" w:cs="Times New Roman"/>
+          <w:i w:val="0"/>
+          <w:sz w:val="20"/>
+        </w:rPr>
+      </w:pPr>
+      <w:r>
+        <w:rPr>
+          <w:rFonts w:ascii="Times New Roman" w:hAnsi="Times New Roman" w:cs="Times New Roman"/>
+          <w:i w:val="0"/>
+          <w:sz w:val="20"/>
+        </w:rPr>
+        <w:t xml:space="preserve">Here are two examples of semi-solid opacity nodules that are very difficult to detect for the model, and for radiologists. They </w:t>
+      </w:r>
+      <w:r>
+        <w:rPr>
+          <w:rFonts w:ascii="Times New Roman" w:hAnsi="Times New Roman" w:cs="Times New Roman"/>
+          <w:i w:val="0"/>
+          <w:sz w:val="20"/>
+        </w:rPr>
+        <w:t xml:space="preserve">are covered in fat so the radiodensity is similar to the surrounding lung tissue. This makes it particularly difficult for the mask generation where the CellMagicWand tool relies on finding edges. However, this </w:t>
+      </w:r>
+      <w:r>
+        <w:rPr>
+          <w:rFonts w:ascii="Times New Roman" w:hAnsi="Times New Roman" w:cs="Times New Roman"/>
+          <w:i w:val="0"/>
+          <w:sz w:val="20"/>
+        </w:rPr>
+        <w:lastRenderedPageBreak/>
+        <w:t>is particularly a problem considering that these types of nodules are estimated to have 2/3rds to 3/4ths higher likelihoods of malignancy.</w:t>
+      </w:r>
+      <w:bookmarkStart w:id="0" w:name="_GoBack"/>
+      <w:bookmarkEnd w:id="0"/>
     </w:p>
     <w:p>
       <w:pPr>
@@ -10962,7 +11070,7 @@
           <w:sz w:val="16"/>
           <w:szCs w:val="16"/>
         </w:rPr>
-        <w:t>13</w:t>
+        <w:t>12</w:t>
       </w:r>
       <w:r>
         <w:rPr>
@@ -11082,7 +11190,6 @@
           <w:rFonts w:ascii="Times New Roman" w:hAnsi="Times New Roman" w:cs="Times New Roman"/>
           <w:b/>
         </w:rPr>
-        <w:lastRenderedPageBreak/>
         <w:t>5</w:t>
       </w:r>
       <w:r>
@@ -11366,6 +11473,7 @@
           <w:rFonts w:ascii="Times New Roman" w:hAnsi="Times New Roman" w:cs="Times New Roman"/>
           <w:sz w:val="20"/>
         </w:rPr>
+        <w:lastRenderedPageBreak/>
         <w:t>Next, while the CNN performed worse than the classifiers for cancer prediction, it was close despite only using morphological features instead of the strongest predictor, diameter. Perhaps the feature vector can be extracted from the final layer of the CNN and used alongside diameter as the input features.</w:t>
       </w:r>
     </w:p>
@@ -11897,7 +12005,7 @@
             <w:rFonts w:ascii="Times New Roman" w:hAnsi="Times New Roman" w:cs="Times New Roman"/>
             <w:noProof/>
           </w:rPr>
-          <w:t>2</w:t>
+          <w:t>16</w:t>
         </w:r>
         <w:r>
           <w:rPr>
@@ -16546,7 +16654,7 @@
   <w:rsids>
     <w:rsidRoot w:val="004069D6"/>
     <w:rsid w:val="004069D6"/>
-    <w:rsid w:val="00E86791"/>
+    <w:rsid w:val="009136DA"/>
   </w:rsids>
   <m:mathPr>
     <m:mathFont m:val="Cambria Math"/>
@@ -17276,7 +17384,7 @@
 </file>
 
 <file path=customXml/itemProps1.xml><?xml version="1.0" encoding="utf-8"?>
-<ds:datastoreItem xmlns:ds="http://schemas.openxmlformats.org/officeDocument/2006/customXml" ds:itemID="{FCE38F7F-76BB-4391-86AB-619490D79F4B}">
+<ds:datastoreItem xmlns:ds="http://schemas.openxmlformats.org/officeDocument/2006/customXml" ds:itemID="{28BA7046-9851-48C2-9743-A7CAC90FA089}">
   <ds:schemaRefs>
     <ds:schemaRef ds:uri="http://schemas.openxmlformats.org/officeDocument/2006/bibliography"/>
   </ds:schemaRefs>

</xml_diff>

<commit_message>
docs: Revise freeform visualization text
</commit_message>
<xml_diff>
--- a/Machine Learning Engineer Nanodegree.docx
+++ b/Machine Learning Engineer Nanodegree.docx
@@ -7730,27 +7730,14 @@
       <w:r>
         <w:t xml:space="preserve">Figure </w:t>
       </w:r>
-      <w:r>
-        <w:fldChar w:fldCharType="begin"/>
-      </w:r>
-      <w:r>
-        <w:instrText xml:space="preserve"> SEQ Figure \* ARABIC </w:instrText>
-      </w:r>
-      <w:r>
-        <w:fldChar w:fldCharType="separate"/>
-      </w:r>
-      <w:r>
-        <w:rPr>
-          <w:noProof/>
-        </w:rPr>
-        <w:t>7</w:t>
-      </w:r>
-      <w:r>
-        <w:rPr>
-          <w:noProof/>
-        </w:rPr>
-        <w:fldChar w:fldCharType="end"/>
-      </w:r>
+      <w:fldSimple w:instr=" SEQ Figure \* ARABIC ">
+        <w:r>
+          <w:rPr>
+            <w:noProof/>
+          </w:rPr>
+          <w:t>7</w:t>
+        </w:r>
+      </w:fldSimple>
       <w:r>
         <w:t xml:space="preserve"> </w:t>
       </w:r>
@@ -8509,24 +8496,14 @@
       <w:r>
         <w:t xml:space="preserve">Figure </w:t>
       </w:r>
-      <w:r>
-        <w:fldChar w:fldCharType="begin"/>
-      </w:r>
-      <w:r>
-        <w:instrText xml:space="preserve"> SEQ Figure \* ARABIC </w:instrText>
-      </w:r>
-      <w:r>
-        <w:fldChar w:fldCharType="separate"/>
-      </w:r>
-      <w:r>
-        <w:rPr>
-          <w:noProof/>
-        </w:rPr>
-        <w:t>9</w:t>
-      </w:r>
-      <w:r>
-        <w:fldChar w:fldCharType="end"/>
-      </w:r>
+      <w:fldSimple w:instr=" SEQ Figure \* ARABIC ">
+        <w:r>
+          <w:rPr>
+            <w:noProof/>
+          </w:rPr>
+          <w:t>9</w:t>
+        </w:r>
+      </w:fldSimple>
       <w:r>
         <w:t xml:space="preserve"> ROC plots</w:t>
       </w:r>
@@ -10606,7 +10583,23 @@
           <w:rFonts w:ascii="Times New Roman" w:hAnsi="Times New Roman" w:cs="Times New Roman"/>
           <w:sz w:val="20"/>
         </w:rPr>
-        <w:t>Here are two examples of edge cases that are optimal for the model to classify. The first is a small, round, and calcified (MeanHU in the 200-400 range) nodule. All four of these factors minimize its chance of being detected as a nodule. The second is a large, spiculated nodule which has a high probability of being malignant in the model. This corroborates with radiologists guidelines for nodule malignancy classification.</w:t>
+        <w:t>Here are two examples of edge cases that are optimal for the model to classify. The first is a small, round, and calcified (MeanHU in the 200-400 range) nodule. All four of these factors minimize its</w:t>
+      </w:r>
+      <w:r>
+        <w:rPr>
+          <w:rFonts w:ascii="Times New Roman" w:hAnsi="Times New Roman" w:cs="Times New Roman"/>
+          <w:sz w:val="20"/>
+        </w:rPr>
+        <w:t xml:space="preserve"> chance of being classified as malignant. </w:t>
+      </w:r>
+      <w:bookmarkStart w:id="0" w:name="_GoBack"/>
+      <w:bookmarkEnd w:id="0"/>
+      <w:r>
+        <w:rPr>
+          <w:rFonts w:ascii="Times New Roman" w:hAnsi="Times New Roman" w:cs="Times New Roman"/>
+          <w:sz w:val="20"/>
+        </w:rPr>
+        <w:t>The second is a large, spiculated nodule which has a high probability of being malignant in the model. This corroborates with radiologists guidelines for nodule malignancy classification.</w:t>
       </w:r>
     </w:p>
     <w:p>
@@ -10895,8 +10888,6 @@
         <w:lastRenderedPageBreak/>
         <w:t>is particularly a problem considering that these types of nodules are estimated to have 2/3rds to 3/4ths higher likelihoods of malignancy.</w:t>
       </w:r>
-      <w:bookmarkStart w:id="0" w:name="_GoBack"/>
-      <w:bookmarkEnd w:id="0"/>
     </w:p>
     <w:p>
       <w:pPr>
@@ -12005,7 +11996,7 @@
             <w:rFonts w:ascii="Times New Roman" w:hAnsi="Times New Roman" w:cs="Times New Roman"/>
             <w:noProof/>
           </w:rPr>
-          <w:t>16</w:t>
+          <w:t>15</w:t>
         </w:r>
         <w:r>
           <w:rPr>
@@ -16058,6 +16049,7 @@
   <w:style w:type="character" w:default="1" w:styleId="DefaultParagraphFont">
     <w:name w:val="Default Paragraph Font"/>
     <w:uiPriority w:val="1"/>
+    <w:semiHidden/>
     <w:unhideWhenUsed/>
   </w:style>
   <w:style w:type="table" w:default="1" w:styleId="TableNormal">
@@ -16580,544 +16572,6 @@
 </w:styles>
 </file>
 
-<file path=word/glossary/document.xml><?xml version="1.0" encoding="utf-8"?>
-<w:glossaryDocument xmlns:wpc="http://schemas.microsoft.com/office/word/2010/wordprocessingCanvas" xmlns:mc="http://schemas.openxmlformats.org/markup-compatibility/2006" xmlns:o="urn:schemas-microsoft-com:office:office" xmlns:r="http://schemas.openxmlformats.org/officeDocument/2006/relationships" xmlns:m="http://schemas.openxmlformats.org/officeDocument/2006/math" xmlns:v="urn:schemas-microsoft-com:vml" xmlns:wp14="http://schemas.microsoft.com/office/word/2010/wordprocessingDrawing" xmlns:wp="http://schemas.openxmlformats.org/drawingml/2006/wordprocessingDrawing" xmlns:w10="urn:schemas-microsoft-com:office:word" xmlns:w="http://schemas.openxmlformats.org/wordprocessingml/2006/main" xmlns:w14="http://schemas.microsoft.com/office/word/2010/wordml" xmlns:w15="http://schemas.microsoft.com/office/word/2012/wordml" xmlns:wpg="http://schemas.microsoft.com/office/word/2010/wordprocessingGroup" xmlns:wpi="http://schemas.microsoft.com/office/word/2010/wordprocessingInk" xmlns:wne="http://schemas.microsoft.com/office/word/2006/wordml" xmlns:wps="http://schemas.microsoft.com/office/word/2010/wordprocessingShape" mc:Ignorable="w14 w15 wp14"/>
-</file>
-
-<file path=word/glossary/fontTable.xml><?xml version="1.0" encoding="utf-8"?>
-<w:fonts xmlns:mc="http://schemas.openxmlformats.org/markup-compatibility/2006" xmlns:r="http://schemas.openxmlformats.org/officeDocument/2006/relationships" xmlns:w="http://schemas.openxmlformats.org/wordprocessingml/2006/main" xmlns:w14="http://schemas.microsoft.com/office/word/2010/wordml" xmlns:w15="http://schemas.microsoft.com/office/word/2012/wordml" mc:Ignorable="w14 w15">
-  <w:font w:name="Times New Roman">
-    <w:panose1 w:val="02020603050405020304"/>
-    <w:charset w:val="00"/>
-    <w:family w:val="roman"/>
-    <w:pitch w:val="variable"/>
-    <w:sig w:usb0="E0002AFF" w:usb1="C0007841" w:usb2="00000009" w:usb3="00000000" w:csb0="000001FF" w:csb1="00000000"/>
-  </w:font>
-  <w:font w:name="Calibri">
-    <w:panose1 w:val="020F0502020204030204"/>
-    <w:charset w:val="00"/>
-    <w:family w:val="swiss"/>
-    <w:pitch w:val="variable"/>
-    <w:sig w:usb0="E00002FF" w:usb1="4000ACFF" w:usb2="00000001" w:usb3="00000000" w:csb0="0000019F" w:csb1="00000000"/>
-  </w:font>
-  <w:font w:name="Courier New">
-    <w:panose1 w:val="02070309020205020404"/>
-    <w:charset w:val="00"/>
-    <w:family w:val="modern"/>
-    <w:pitch w:val="fixed"/>
-    <w:sig w:usb0="E0002AFF" w:usb1="C0007843" w:usb2="00000009" w:usb3="00000000" w:csb0="000001FF" w:csb1="00000000"/>
-  </w:font>
-  <w:font w:name="Wingdings">
-    <w:panose1 w:val="05000000000000000000"/>
-    <w:charset w:val="02"/>
-    <w:family w:val="auto"/>
-    <w:pitch w:val="variable"/>
-    <w:sig w:usb0="00000000" w:usb1="10000000" w:usb2="00000000" w:usb3="00000000" w:csb0="80000000" w:csb1="00000000"/>
-  </w:font>
-  <w:font w:name="Symbol">
-    <w:panose1 w:val="05050102010706020507"/>
-    <w:charset w:val="02"/>
-    <w:family w:val="roman"/>
-    <w:pitch w:val="variable"/>
-    <w:sig w:usb0="00000000" w:usb1="10000000" w:usb2="00000000" w:usb3="00000000" w:csb0="80000000" w:csb1="00000000"/>
-  </w:font>
-  <w:font w:name="Cambria Math">
-    <w:panose1 w:val="02040503050406030204"/>
-    <w:charset w:val="00"/>
-    <w:family w:val="roman"/>
-    <w:pitch w:val="variable"/>
-    <w:sig w:usb0="E00002FF" w:usb1="420024FF" w:usb2="00000000" w:usb3="00000000" w:csb0="0000019F" w:csb1="00000000"/>
-  </w:font>
-  <w:font w:name="Calibri Light">
-    <w:panose1 w:val="020F0302020204030204"/>
-    <w:charset w:val="00"/>
-    <w:family w:val="swiss"/>
-    <w:pitch w:val="variable"/>
-    <w:sig w:usb0="A00002EF" w:usb1="4000207B" w:usb2="00000000" w:usb3="00000000" w:csb0="0000019F" w:csb1="00000000"/>
-  </w:font>
-</w:fonts>
-</file>
-
-<file path=word/glossary/settings.xml><?xml version="1.0" encoding="utf-8"?>
-<w:settings xmlns:mc="http://schemas.openxmlformats.org/markup-compatibility/2006" xmlns:o="urn:schemas-microsoft-com:office:office" xmlns:r="http://schemas.openxmlformats.org/officeDocument/2006/relationships" xmlns:m="http://schemas.openxmlformats.org/officeDocument/2006/math" xmlns:v="urn:schemas-microsoft-com:vml" xmlns:w10="urn:schemas-microsoft-com:office:word" xmlns:w="http://schemas.openxmlformats.org/wordprocessingml/2006/main" xmlns:w14="http://schemas.microsoft.com/office/word/2010/wordml" xmlns:w15="http://schemas.microsoft.com/office/word/2012/wordml" xmlns:sl="http://schemas.openxmlformats.org/schemaLibrary/2006/main" mc:Ignorable="w14 w15">
-  <w:view w:val="normal"/>
-  <w:defaultTabStop w:val="720"/>
-  <w:characterSpacingControl w:val="doNotCompress"/>
-  <w:compat>
-    <w:useFELayout/>
-    <w:compatSetting w:name="compatibilityMode" w:uri="http://schemas.microsoft.com/office/word" w:val="15"/>
-    <w:compatSetting w:name="overrideTableStyleFontSizeAndJustification" w:uri="http://schemas.microsoft.com/office/word" w:val="1"/>
-    <w:compatSetting w:name="enableOpenTypeFeatures" w:uri="http://schemas.microsoft.com/office/word" w:val="1"/>
-    <w:compatSetting w:name="doNotFlipMirrorIndents" w:uri="http://schemas.microsoft.com/office/word" w:val="1"/>
-    <w:compatSetting w:name="differentiateMultirowTableHeaders" w:uri="http://schemas.microsoft.com/office/word" w:val="1"/>
-  </w:compat>
-  <w:rsids>
-    <w:rsidRoot w:val="004069D6"/>
-    <w:rsid w:val="004069D6"/>
-    <w:rsid w:val="009136DA"/>
-  </w:rsids>
-  <m:mathPr>
-    <m:mathFont m:val="Cambria Math"/>
-    <m:brkBin m:val="before"/>
-    <m:brkBinSub m:val="--"/>
-    <m:smallFrac m:val="0"/>
-    <m:dispDef/>
-    <m:lMargin m:val="0"/>
-    <m:rMargin m:val="0"/>
-    <m:defJc m:val="centerGroup"/>
-    <m:wrapIndent m:val="1440"/>
-    <m:intLim m:val="subSup"/>
-    <m:naryLim m:val="undOvr"/>
-  </m:mathPr>
-  <w:themeFontLang w:val="en-US"/>
-  <w:clrSchemeMapping w:bg1="light1" w:t1="dark1" w:bg2="light2" w:t2="dark2" w:accent1="accent1" w:accent2="accent2" w:accent3="accent3" w:accent4="accent4" w:accent5="accent5" w:accent6="accent6" w:hyperlink="hyperlink" w:followedHyperlink="followedHyperlink"/>
-  <w:decimalSymbol w:val="."/>
-  <w:listSeparator w:val=","/>
-  <w15:chartTrackingRefBased/>
-</w:settings>
-</file>
-
-<file path=word/glossary/styles.xml><?xml version="1.0" encoding="utf-8"?>
-<w:styles xmlns:mc="http://schemas.openxmlformats.org/markup-compatibility/2006" xmlns:r="http://schemas.openxmlformats.org/officeDocument/2006/relationships" xmlns:w="http://schemas.openxmlformats.org/wordprocessingml/2006/main" xmlns:w14="http://schemas.microsoft.com/office/word/2010/wordml" xmlns:w15="http://schemas.microsoft.com/office/word/2012/wordml" mc:Ignorable="w14 w15">
-  <w:docDefaults>
-    <w:rPrDefault>
-      <w:rPr>
-        <w:rFonts w:asciiTheme="minorHAnsi" w:eastAsiaTheme="minorEastAsia" w:hAnsiTheme="minorHAnsi" w:cstheme="minorBidi"/>
-        <w:sz w:val="22"/>
-        <w:szCs w:val="22"/>
-        <w:lang w:val="en-US" w:eastAsia="en-US" w:bidi="ar-SA"/>
-      </w:rPr>
-    </w:rPrDefault>
-    <w:pPrDefault>
-      <w:pPr>
-        <w:spacing w:after="160" w:line="259" w:lineRule="auto"/>
-      </w:pPr>
-    </w:pPrDefault>
-  </w:docDefaults>
-  <w:latentStyles w:defLockedState="0" w:defUIPriority="99" w:defSemiHidden="0" w:defUnhideWhenUsed="0" w:defQFormat="0" w:count="371">
-    <w:lsdException w:name="Normal" w:uiPriority="0" w:qFormat="1"/>
-    <w:lsdException w:name="heading 1" w:uiPriority="9" w:qFormat="1"/>
-    <w:lsdException w:name="heading 2" w:semiHidden="1" w:uiPriority="9" w:unhideWhenUsed="1" w:qFormat="1"/>
-    <w:lsdException w:name="heading 3" w:semiHidden="1" w:uiPriority="9" w:unhideWhenUsed="1" w:qFormat="1"/>
-    <w:lsdException w:name="heading 4" w:semiHidden="1" w:uiPriority="9" w:unhideWhenUsed="1" w:qFormat="1"/>
-    <w:lsdException w:name="heading 5" w:semiHidden="1" w:uiPriority="9" w:unhideWhenUsed="1" w:qFormat="1"/>
-    <w:lsdException w:name="heading 6" w:semiHidden="1" w:uiPriority="9" w:unhideWhenUsed="1" w:qFormat="1"/>
-    <w:lsdException w:name="heading 7" w:semiHidden="1" w:uiPriority="9" w:unhideWhenUsed="1" w:qFormat="1"/>
-    <w:lsdException w:name="heading 8" w:semiHidden="1" w:uiPriority="9" w:unhideWhenUsed="1" w:qFormat="1"/>
-    <w:lsdException w:name="heading 9" w:semiHidden="1" w:uiPriority="9" w:unhideWhenUsed="1" w:qFormat="1"/>
-    <w:lsdException w:name="index 1" w:semiHidden="1" w:unhideWhenUsed="1"/>
-    <w:lsdException w:name="index 2" w:semiHidden="1" w:unhideWhenUsed="1"/>
-    <w:lsdException w:name="index 3" w:semiHidden="1" w:unhideWhenUsed="1"/>
-    <w:lsdException w:name="index 4" w:semiHidden="1" w:unhideWhenUsed="1"/>
-    <w:lsdException w:name="index 5" w:semiHidden="1" w:unhideWhenUsed="1"/>
-    <w:lsdException w:name="index 6" w:semiHidden="1" w:unhideWhenUsed="1"/>
-    <w:lsdException w:name="index 7" w:semiHidden="1" w:unhideWhenUsed="1"/>
-    <w:lsdException w:name="index 8" w:semiHidden="1" w:unhideWhenUsed="1"/>
-    <w:lsdException w:name="index 9" w:semiHidden="1" w:unhideWhenUsed="1"/>
-    <w:lsdException w:name="toc 1" w:semiHidden="1" w:uiPriority="39" w:unhideWhenUsed="1"/>
-    <w:lsdException w:name="toc 2" w:semiHidden="1" w:uiPriority="39" w:unhideWhenUsed="1"/>
-    <w:lsdException w:name="toc 3" w:semiHidden="1" w:uiPriority="39" w:unhideWhenUsed="1"/>
-    <w:lsdException w:name="toc 4" w:semiHidden="1" w:uiPriority="39" w:unhideWhenUsed="1"/>
-    <w:lsdException w:name="toc 5" w:semiHidden="1" w:uiPriority="39" w:unhideWhenUsed="1"/>
-    <w:lsdException w:name="toc 6" w:semiHidden="1" w:uiPriority="39" w:unhideWhenUsed="1"/>
-    <w:lsdException w:name="toc 7" w:semiHidden="1" w:uiPriority="39" w:unhideWhenUsed="1"/>
-    <w:lsdException w:name="toc 8" w:semiHidden="1" w:uiPriority="39" w:unhideWhenUsed="1"/>
-    <w:lsdException w:name="toc 9" w:semiHidden="1" w:uiPriority="39" w:unhideWhenUsed="1"/>
-    <w:lsdException w:name="Normal Indent" w:semiHidden="1" w:unhideWhenUsed="1"/>
-    <w:lsdException w:name="footnote text" w:semiHidden="1" w:unhideWhenUsed="1"/>
-    <w:lsdException w:name="annotation text" w:semiHidden="1" w:unhideWhenUsed="1"/>
-    <w:lsdException w:name="header" w:semiHidden="1" w:unhideWhenUsed="1"/>
-    <w:lsdException w:name="footer" w:semiHidden="1" w:unhideWhenUsed="1"/>
-    <w:lsdException w:name="index heading" w:semiHidden="1" w:unhideWhenUsed="1"/>
-    <w:lsdException w:name="caption" w:semiHidden="1" w:uiPriority="35" w:unhideWhenUsed="1" w:qFormat="1"/>
-    <w:lsdException w:name="table of figures" w:semiHidden="1" w:unhideWhenUsed="1"/>
-    <w:lsdException w:name="envelope address" w:semiHidden="1" w:unhideWhenUsed="1"/>
-    <w:lsdException w:name="envelope return" w:semiHidden="1" w:unhideWhenUsed="1"/>
-    <w:lsdException w:name="footnote reference" w:semiHidden="1" w:unhideWhenUsed="1"/>
-    <w:lsdException w:name="annotation reference" w:semiHidden="1" w:unhideWhenUsed="1"/>
-    <w:lsdException w:name="line number" w:semiHidden="1" w:unhideWhenUsed="1"/>
-    <w:lsdException w:name="page number" w:semiHidden="1" w:unhideWhenUsed="1"/>
-    <w:lsdException w:name="endnote reference" w:semiHidden="1" w:unhideWhenUsed="1"/>
-    <w:lsdException w:name="endnote text" w:semiHidden="1" w:unhideWhenUsed="1"/>
-    <w:lsdException w:name="table of authorities" w:semiHidden="1" w:unhideWhenUsed="1"/>
-    <w:lsdException w:name="macro" w:semiHidden="1" w:unhideWhenUsed="1"/>
-    <w:lsdException w:name="toa heading" w:semiHidden="1" w:unhideWhenUsed="1"/>
-    <w:lsdException w:name="List" w:semiHidden="1" w:unhideWhenUsed="1"/>
-    <w:lsdException w:name="List Bullet" w:semiHidden="1" w:unhideWhenUsed="1"/>
-    <w:lsdException w:name="List Number" w:semiHidden="1" w:unhideWhenUsed="1"/>
-    <w:lsdException w:name="List 2" w:semiHidden="1" w:unhideWhenUsed="1"/>
-    <w:lsdException w:name="List 3" w:semiHidden="1" w:unhideWhenUsed="1"/>
-    <w:lsdException w:name="List 4" w:semiHidden="1" w:unhideWhenUsed="1"/>
-    <w:lsdException w:name="List 5" w:semiHidden="1" w:unhideWhenUsed="1"/>
-    <w:lsdException w:name="List Bullet 2" w:semiHidden="1" w:unhideWhenUsed="1"/>
-    <w:lsdException w:name="List Bullet 3" w:semiHidden="1" w:unhideWhenUsed="1"/>
-    <w:lsdException w:name="List Bullet 4" w:semiHidden="1" w:unhideWhenUsed="1"/>
-    <w:lsdException w:name="List Bullet 5" w:semiHidden="1" w:unhideWhenUsed="1"/>
-    <w:lsdException w:name="List Number 2" w:semiHidden="1" w:unhideWhenUsed="1"/>
-    <w:lsdException w:name="List Number 3" w:semiHidden="1" w:unhideWhenUsed="1"/>
-    <w:lsdException w:name="List Number 4" w:semiHidden="1" w:unhideWhenUsed="1"/>
-    <w:lsdException w:name="List Number 5" w:semiHidden="1" w:unhideWhenUsed="1"/>
-    <w:lsdException w:name="Title" w:uiPriority="10" w:qFormat="1"/>
-    <w:lsdException w:name="Closing" w:semiHidden="1" w:unhideWhenUsed="1"/>
-    <w:lsdException w:name="Signature" w:semiHidden="1" w:unhideWhenUsed="1"/>
-    <w:lsdException w:name="Default Paragraph Font" w:semiHidden="1" w:uiPriority="1" w:unhideWhenUsed="1"/>
-    <w:lsdException w:name="Body Text" w:semiHidden="1" w:unhideWhenUsed="1"/>
-    <w:lsdException w:name="Body Text Indent" w:semiHidden="1" w:unhideWhenUsed="1"/>
-    <w:lsdException w:name="List Continue" w:semiHidden="1" w:unhideWhenUsed="1"/>
-    <w:lsdException w:name="List Continue 2" w:semiHidden="1" w:unhideWhenUsed="1"/>
-    <w:lsdException w:name="List Continue 3" w:semiHidden="1" w:unhideWhenUsed="1"/>
-    <w:lsdException w:name="List Continue 4" w:semiHidden="1" w:unhideWhenUsed="1"/>
-    <w:lsdException w:name="List Continue 5" w:semiHidden="1" w:unhideWhenUsed="1"/>
-    <w:lsdException w:name="Message Header" w:semiHidden="1" w:unhideWhenUsed="1"/>
-    <w:lsdException w:name="Subtitle" w:uiPriority="11" w:qFormat="1"/>
-    <w:lsdException w:name="Salutation" w:semiHidden="1" w:unhideWhenUsed="1"/>
-    <w:lsdException w:name="Date" w:semiHidden="1" w:unhideWhenUsed="1"/>
-    <w:lsdException w:name="Body Text First Indent" w:semiHidden="1" w:unhideWhenUsed="1"/>
-    <w:lsdException w:name="Body Text First Indent 2" w:semiHidden="1" w:unhideWhenUsed="1"/>
-    <w:lsdException w:name="Note Heading" w:semiHidden="1" w:unhideWhenUsed="1"/>
-    <w:lsdException w:name="Body Text 2" w:semiHidden="1" w:unhideWhenUsed="1"/>
-    <w:lsdException w:name="Body Text 3" w:semiHidden="1" w:unhideWhenUsed="1"/>
-    <w:lsdException w:name="Body Text Indent 2" w:semiHidden="1" w:unhideWhenUsed="1"/>
-    <w:lsdException w:name="Body Text Indent 3" w:semiHidden="1" w:unhideWhenUsed="1"/>
-    <w:lsdException w:name="Block Text" w:semiHidden="1" w:unhideWhenUsed="1"/>
-    <w:lsdException w:name="Hyperlink" w:semiHidden="1" w:unhideWhenUsed="1"/>
-    <w:lsdException w:name="FollowedHyperlink" w:semiHidden="1" w:unhideWhenUsed="1"/>
-    <w:lsdException w:name="Strong" w:uiPriority="22" w:qFormat="1"/>
-    <w:lsdException w:name="Emphasis" w:uiPriority="20" w:qFormat="1"/>
-    <w:lsdException w:name="Document Map" w:semiHidden="1" w:unhideWhenUsed="1"/>
-    <w:lsdException w:name="Plain Text" w:semiHidden="1" w:unhideWhenUsed="1"/>
-    <w:lsdException w:name="E-mail Signature" w:semiHidden="1" w:unhideWhenUsed="1"/>
-    <w:lsdException w:name="HTML Top of Form" w:semiHidden="1" w:unhideWhenUsed="1"/>
-    <w:lsdException w:name="HTML Bottom of Form" w:semiHidden="1" w:unhideWhenUsed="1"/>
-    <w:lsdException w:name="Normal (Web)" w:semiHidden="1" w:unhideWhenUsed="1"/>
-    <w:lsdException w:name="HTML Acronym" w:semiHidden="1" w:unhideWhenUsed="1"/>
-    <w:lsdException w:name="HTML Address" w:semiHidden="1" w:unhideWhenUsed="1"/>
-    <w:lsdException w:name="HTML Cite" w:semiHidden="1" w:unhideWhenUsed="1"/>
-    <w:lsdException w:name="HTML Code" w:semiHidden="1" w:unhideWhenUsed="1"/>
-    <w:lsdException w:name="HTML Definition" w:semiHidden="1" w:unhideWhenUsed="1"/>
-    <w:lsdException w:name="HTML Keyboard" w:semiHidden="1" w:unhideWhenUsed="1"/>
-    <w:lsdException w:name="HTML Preformatted" w:semiHidden="1" w:unhideWhenUsed="1"/>
-    <w:lsdException w:name="HTML Sample" w:semiHidden="1" w:unhideWhenUsed="1"/>
-    <w:lsdException w:name="HTML Typewriter" w:semiHidden="1" w:unhideWhenUsed="1"/>
-    <w:lsdException w:name="HTML Variable" w:semiHidden="1" w:unhideWhenUsed="1"/>
-    <w:lsdException w:name="Normal Table" w:semiHidden="1" w:unhideWhenUsed="1"/>
-    <w:lsdException w:name="annotation subject" w:semiHidden="1" w:unhideWhenUsed="1"/>
-    <w:lsdException w:name="No List" w:semiHidden="1" w:unhideWhenUsed="1"/>
-    <w:lsdException w:name="Outline List 1" w:semiHidden="1" w:unhideWhenUsed="1"/>
-    <w:lsdException w:name="Outline List 2" w:semiHidden="1" w:unhideWhenUsed="1"/>
-    <w:lsdException w:name="Outline List 3" w:semiHidden="1" w:unhideWhenUsed="1"/>
-    <w:lsdException w:name="Table Simple 1" w:semiHidden="1" w:unhideWhenUsed="1"/>
-    <w:lsdException w:name="Table Simple 2" w:semiHidden="1" w:unhideWhenUsed="1"/>
-    <w:lsdException w:name="Table Simple 3" w:semiHidden="1" w:unhideWhenUsed="1"/>
-    <w:lsdException w:name="Table Classic 1" w:semiHidden="1" w:unhideWhenUsed="1"/>
-    <w:lsdException w:name="Table Classic 2" w:semiHidden="1" w:unhideWhenUsed="1"/>
-    <w:lsdException w:name="Table Classic 3" w:semiHidden="1" w:unhideWhenUsed="1"/>
-    <w:lsdException w:name="Table Classic 4" w:semiHidden="1" w:unhideWhenUsed="1"/>
-    <w:lsdException w:name="Table Colorful 1" w:semiHidden="1" w:unhideWhenUsed="1"/>
-    <w:lsdException w:name="Table Colorful 2" w:semiHidden="1" w:unhideWhenUsed="1"/>
-    <w:lsdException w:name="Table Colorful 3" w:semiHidden="1" w:unhideWhenUsed="1"/>
-    <w:lsdException w:name="Table Columns 1" w:semiHidden="1" w:unhideWhenUsed="1"/>
-    <w:lsdException w:name="Table Columns 2" w:semiHidden="1" w:unhideWhenUsed="1"/>
-    <w:lsdException w:name="Table Columns 3" w:semiHidden="1" w:unhideWhenUsed="1"/>
-    <w:lsdException w:name="Table Columns 4" w:semiHidden="1" w:unhideWhenUsed="1"/>
-    <w:lsdException w:name="Table Columns 5" w:semiHidden="1" w:unhideWhenUsed="1"/>
-    <w:lsdException w:name="Table Grid 1" w:semiHidden="1" w:unhideWhenUsed="1"/>
-    <w:lsdException w:name="Table Grid 2" w:semiHidden="1" w:unhideWhenUsed="1"/>
-    <w:lsdException w:name="Table Grid 3" w:semiHidden="1" w:unhideWhenUsed="1"/>
-    <w:lsdException w:name="Table Grid 4" w:semiHidden="1" w:unhideWhenUsed="1"/>
-    <w:lsdException w:name="Table Grid 5" w:semiHidden="1" w:unhideWhenUsed="1"/>
-    <w:lsdException w:name="Table Grid 6" w:semiHidden="1" w:unhideWhenUsed="1"/>
-    <w:lsdException w:name="Table Grid 7" w:semiHidden="1" w:unhideWhenUsed="1"/>
-    <w:lsdException w:name="Table Grid 8" w:semiHidden="1" w:unhideWhenUsed="1"/>
-    <w:lsdException w:name="Table List 1" w:semiHidden="1" w:unhideWhenUsed="1"/>
-    <w:lsdException w:name="Table List 2" w:semiHidden="1" w:unhideWhenUsed="1"/>
-    <w:lsdException w:name="Table List 3" w:semiHidden="1" w:unhideWhenUsed="1"/>
-    <w:lsdException w:name="Table List 4" w:semiHidden="1" w:unhideWhenUsed="1"/>
-    <w:lsdException w:name="Table List 5" w:semiHidden="1" w:unhideWhenUsed="1"/>
-    <w:lsdException w:name="Table List 6" w:semiHidden="1" w:unhideWhenUsed="1"/>
-    <w:lsdException w:name="Table List 7" w:semiHidden="1" w:unhideWhenUsed="1"/>
-    <w:lsdException w:name="Table List 8" w:semiHidden="1" w:unhideWhenUsed="1"/>
-    <w:lsdException w:name="Table 3D effects 1" w:semiHidden="1" w:unhideWhenUsed="1"/>
-    <w:lsdException w:name="Table 3D effects 2" w:semiHidden="1" w:unhideWhenUsed="1"/>
-    <w:lsdException w:name="Table 3D effects 3" w:semiHidden="1" w:unhideWhenUsed="1"/>
-    <w:lsdException w:name="Table Contemporary" w:semiHidden="1" w:unhideWhenUsed="1"/>
-    <w:lsdException w:name="Table Elegant" w:semiHidden="1" w:unhideWhenUsed="1"/>
-    <w:lsdException w:name="Table Professional" w:semiHidden="1" w:unhideWhenUsed="1"/>
-    <w:lsdException w:name="Table Subtle 1" w:semiHidden="1" w:unhideWhenUsed="1"/>
-    <w:lsdException w:name="Table Subtle 2" w:semiHidden="1" w:unhideWhenUsed="1"/>
-    <w:lsdException w:name="Table Web 1" w:semiHidden="1" w:unhideWhenUsed="1"/>
-    <w:lsdException w:name="Table Web 2" w:semiHidden="1" w:unhideWhenUsed="1"/>
-    <w:lsdException w:name="Table Web 3" w:semiHidden="1" w:unhideWhenUsed="1"/>
-    <w:lsdException w:name="Balloon Text" w:semiHidden="1" w:unhideWhenUsed="1"/>
-    <w:lsdException w:name="Table Grid" w:uiPriority="39"/>
-    <w:lsdException w:name="Table Theme" w:semiHidden="1" w:unhideWhenUsed="1"/>
-    <w:lsdException w:name="Placeholder Text" w:semiHidden="1"/>
-    <w:lsdException w:name="No Spacing" w:uiPriority="1" w:qFormat="1"/>
-    <w:lsdException w:name="Light Shading" w:uiPriority="60"/>
-    <w:lsdException w:name="Light List" w:uiPriority="61"/>
-    <w:lsdException w:name="Light Grid" w:uiPriority="62"/>
-    <w:lsdException w:name="Medium Shading 1" w:uiPriority="63"/>
-    <w:lsdException w:name="Medium Shading 2" w:uiPriority="64"/>
-    <w:lsdException w:name="Medium List 1" w:uiPriority="65"/>
-    <w:lsdException w:name="Medium List 2" w:uiPriority="66"/>
-    <w:lsdException w:name="Medium Grid 1" w:uiPriority="67"/>
-    <w:lsdException w:name="Medium Grid 2" w:uiPriority="68"/>
-    <w:lsdException w:name="Medium Grid 3" w:uiPriority="69"/>
-    <w:lsdException w:name="Dark List" w:uiPriority="70"/>
-    <w:lsdException w:name="Colorful Shading" w:uiPriority="71"/>
-    <w:lsdException w:name="Colorful List" w:uiPriority="72"/>
-    <w:lsdException w:name="Colorful Grid" w:uiPriority="73"/>
-    <w:lsdException w:name="Light Shading Accent 1" w:uiPriority="60"/>
-    <w:lsdException w:name="Light List Accent 1" w:uiPriority="61"/>
-    <w:lsdException w:name="Light Grid Accent 1" w:uiPriority="62"/>
-    <w:lsdException w:name="Medium Shading 1 Accent 1" w:uiPriority="63"/>
-    <w:lsdException w:name="Medium Shading 2 Accent 1" w:uiPriority="64"/>
-    <w:lsdException w:name="Medium List 1 Accent 1" w:uiPriority="65"/>
-    <w:lsdException w:name="Revision" w:semiHidden="1"/>
-    <w:lsdException w:name="List Paragraph" w:uiPriority="34" w:qFormat="1"/>
-    <w:lsdException w:name="Quote" w:uiPriority="29" w:qFormat="1"/>
-    <w:lsdException w:name="Intense Quote" w:uiPriority="30" w:qFormat="1"/>
-    <w:lsdException w:name="Medium List 2 Accent 1" w:uiPriority="66"/>
-    <w:lsdException w:name="Medium Grid 1 Accent 1" w:uiPriority="67"/>
-    <w:lsdException w:name="Medium Grid 2 Accent 1" w:uiPriority="68"/>
-    <w:lsdException w:name="Medium Grid 3 Accent 1" w:uiPriority="69"/>
-    <w:lsdException w:name="Dark List Accent 1" w:uiPriority="70"/>
-    <w:lsdException w:name="Colorful Shading Accent 1" w:uiPriority="71"/>
-    <w:lsdException w:name="Colorful List Accent 1" w:uiPriority="72"/>
-    <w:lsdException w:name="Colorful Grid Accent 1" w:uiPriority="73"/>
-    <w:lsdException w:name="Light Shading Accent 2" w:uiPriority="60"/>
-    <w:lsdException w:name="Light List Accent 2" w:uiPriority="61"/>
-    <w:lsdException w:name="Light Grid Accent 2" w:uiPriority="62"/>
-    <w:lsdException w:name="Medium Shading 1 Accent 2" w:uiPriority="63"/>
-    <w:lsdException w:name="Medium Shading 2 Accent 2" w:uiPriority="64"/>
-    <w:lsdException w:name="Medium List 1 Accent 2" w:uiPriority="65"/>
-    <w:lsdException w:name="Medium List 2 Accent 2" w:uiPriority="66"/>
-    <w:lsdException w:name="Medium Grid 1 Accent 2" w:uiPriority="67"/>
-    <w:lsdException w:name="Medium Grid 2 Accent 2" w:uiPriority="68"/>
-    <w:lsdException w:name="Medium Grid 3 Accent 2" w:uiPriority="69"/>
-    <w:lsdException w:name="Dark List Accent 2" w:uiPriority="70"/>
-    <w:lsdException w:name="Colorful Shading Accent 2" w:uiPriority="71"/>
-    <w:lsdException w:name="Colorful List Accent 2" w:uiPriority="72"/>
-    <w:lsdException w:name="Colorful Grid Accent 2" w:uiPriority="73"/>
-    <w:lsdException w:name="Light Shading Accent 3" w:uiPriority="60"/>
-    <w:lsdException w:name="Light List Accent 3" w:uiPriority="61"/>
-    <w:lsdException w:name="Light Grid Accent 3" w:uiPriority="62"/>
-    <w:lsdException w:name="Medium Shading 1 Accent 3" w:uiPriority="63"/>
-    <w:lsdException w:name="Medium Shading 2 Accent 3" w:uiPriority="64"/>
-    <w:lsdException w:name="Medium List 1 Accent 3" w:uiPriority="65"/>
-    <w:lsdException w:name="Medium List 2 Accent 3" w:uiPriority="66"/>
-    <w:lsdException w:name="Medium Grid 1 Accent 3" w:uiPriority="67"/>
-    <w:lsdException w:name="Medium Grid 2 Accent 3" w:uiPriority="68"/>
-    <w:lsdException w:name="Medium Grid 3 Accent 3" w:uiPriority="69"/>
-    <w:lsdException w:name="Dark List Accent 3" w:uiPriority="70"/>
-    <w:lsdException w:name="Colorful Shading Accent 3" w:uiPriority="71"/>
-    <w:lsdException w:name="Colorful List Accent 3" w:uiPriority="72"/>
-    <w:lsdException w:name="Colorful Grid Accent 3" w:uiPriority="73"/>
-    <w:lsdException w:name="Light Shading Accent 4" w:uiPriority="60"/>
-    <w:lsdException w:name="Light List Accent 4" w:uiPriority="61"/>
-    <w:lsdException w:name="Light Grid Accent 4" w:uiPriority="62"/>
-    <w:lsdException w:name="Medium Shading 1 Accent 4" w:uiPriority="63"/>
-    <w:lsdException w:name="Medium Shading 2 Accent 4" w:uiPriority="64"/>
-    <w:lsdException w:name="Medium List 1 Accent 4" w:uiPriority="65"/>
-    <w:lsdException w:name="Medium List 2 Accent 4" w:uiPriority="66"/>
-    <w:lsdException w:name="Medium Grid 1 Accent 4" w:uiPriority="67"/>
-    <w:lsdException w:name="Medium Grid 2 Accent 4" w:uiPriority="68"/>
-    <w:lsdException w:name="Medium Grid 3 Accent 4" w:uiPriority="69"/>
-    <w:lsdException w:name="Dark List Accent 4" w:uiPriority="70"/>
-    <w:lsdException w:name="Colorful Shading Accent 4" w:uiPriority="71"/>
-    <w:lsdException w:name="Colorful List Accent 4" w:uiPriority="72"/>
-    <w:lsdException w:name="Colorful Grid Accent 4" w:uiPriority="73"/>
-    <w:lsdException w:name="Light Shading Accent 5" w:uiPriority="60"/>
-    <w:lsdException w:name="Light List Accent 5" w:uiPriority="61"/>
-    <w:lsdException w:name="Light Grid Accent 5" w:uiPriority="62"/>
-    <w:lsdException w:name="Medium Shading 1 Accent 5" w:uiPriority="63"/>
-    <w:lsdException w:name="Medium Shading 2 Accent 5" w:uiPriority="64"/>
-    <w:lsdException w:name="Medium List 1 Accent 5" w:uiPriority="65"/>
-    <w:lsdException w:name="Medium List 2 Accent 5" w:uiPriority="66"/>
-    <w:lsdException w:name="Medium Grid 1 Accent 5" w:uiPriority="67"/>
-    <w:lsdException w:name="Medium Grid 2 Accent 5" w:uiPriority="68"/>
-    <w:lsdException w:name="Medium Grid 3 Accent 5" w:uiPriority="69"/>
-    <w:lsdException w:name="Dark List Accent 5" w:uiPriority="70"/>
-    <w:lsdException w:name="Colorful Shading Accent 5" w:uiPriority="71"/>
-    <w:lsdException w:name="Colorful List Accent 5" w:uiPriority="72"/>
-    <w:lsdException w:name="Colorful Grid Accent 5" w:uiPriority="73"/>
-    <w:lsdException w:name="Light Shading Accent 6" w:uiPriority="60"/>
-    <w:lsdException w:name="Light List Accent 6" w:uiPriority="61"/>
-    <w:lsdException w:name="Light Grid Accent 6" w:uiPriority="62"/>
-    <w:lsdException w:name="Medium Shading 1 Accent 6" w:uiPriority="63"/>
-    <w:lsdException w:name="Medium Shading 2 Accent 6" w:uiPriority="64"/>
-    <w:lsdException w:name="Medium List 1 Accent 6" w:uiPriority="65"/>
-    <w:lsdException w:name="Medium List 2 Accent 6" w:uiPriority="66"/>
-    <w:lsdException w:name="Medium Grid 1 Accent 6" w:uiPriority="67"/>
-    <w:lsdException w:name="Medium Grid 2 Accent 6" w:uiPriority="68"/>
-    <w:lsdException w:name="Medium Grid 3 Accent 6" w:uiPriority="69"/>
-    <w:lsdException w:name="Dark List Accent 6" w:uiPriority="70"/>
-    <w:lsdException w:name="Colorful Shading Accent 6" w:uiPriority="71"/>
-    <w:lsdException w:name="Colorful List Accent 6" w:uiPriority="72"/>
-    <w:lsdException w:name="Colorful Grid Accent 6" w:uiPriority="73"/>
-    <w:lsdException w:name="Subtle Emphasis" w:uiPriority="19" w:qFormat="1"/>
-    <w:lsdException w:name="Intense Emphasis" w:uiPriority="21" w:qFormat="1"/>
-    <w:lsdException w:name="Subtle Reference" w:uiPriority="31" w:qFormat="1"/>
-    <w:lsdException w:name="Intense Reference" w:uiPriority="32" w:qFormat="1"/>
-    <w:lsdException w:name="Book Title" w:uiPriority="33" w:qFormat="1"/>
-    <w:lsdException w:name="Bibliography" w:semiHidden="1" w:uiPriority="37" w:unhideWhenUsed="1"/>
-    <w:lsdException w:name="TOC Heading" w:semiHidden="1" w:uiPriority="39" w:unhideWhenUsed="1" w:qFormat="1"/>
-    <w:lsdException w:name="Plain Table 1" w:uiPriority="41"/>
-    <w:lsdException w:name="Plain Table 2" w:uiPriority="42"/>
-    <w:lsdException w:name="Plain Table 3" w:uiPriority="43"/>
-    <w:lsdException w:name="Plain Table 4" w:uiPriority="44"/>
-    <w:lsdException w:name="Plain Table 5" w:uiPriority="45"/>
-    <w:lsdException w:name="Grid Table Light" w:uiPriority="40"/>
-    <w:lsdException w:name="Grid Table 1 Light" w:uiPriority="46"/>
-    <w:lsdException w:name="Grid Table 2" w:uiPriority="47"/>
-    <w:lsdException w:name="Grid Table 3" w:uiPriority="48"/>
-    <w:lsdException w:name="Grid Table 4" w:uiPriority="49"/>
-    <w:lsdException w:name="Grid Table 5 Dark" w:uiPriority="50"/>
-    <w:lsdException w:name="Grid Table 6 Colorful" w:uiPriority="51"/>
-    <w:lsdException w:name="Grid Table 7 Colorful" w:uiPriority="52"/>
-    <w:lsdException w:name="Grid Table 1 Light Accent 1" w:uiPriority="46"/>
-    <w:lsdException w:name="Grid Table 2 Accent 1" w:uiPriority="47"/>
-    <w:lsdException w:name="Grid Table 3 Accent 1" w:uiPriority="48"/>
-    <w:lsdException w:name="Grid Table 4 Accent 1" w:uiPriority="49"/>
-    <w:lsdException w:name="Grid Table 5 Dark Accent 1" w:uiPriority="50"/>
-    <w:lsdException w:name="Grid Table 6 Colorful Accent 1" w:uiPriority="51"/>
-    <w:lsdException w:name="Grid Table 7 Colorful Accent 1" w:uiPriority="52"/>
-    <w:lsdException w:name="Grid Table 1 Light Accent 2" w:uiPriority="46"/>
-    <w:lsdException w:name="Grid Table 2 Accent 2" w:uiPriority="47"/>
-    <w:lsdException w:name="Grid Table 3 Accent 2" w:uiPriority="48"/>
-    <w:lsdException w:name="Grid Table 4 Accent 2" w:uiPriority="49"/>
-    <w:lsdException w:name="Grid Table 5 Dark Accent 2" w:uiPriority="50"/>
-    <w:lsdException w:name="Grid Table 6 Colorful Accent 2" w:uiPriority="51"/>
-    <w:lsdException w:name="Grid Table 7 Colorful Accent 2" w:uiPriority="52"/>
-    <w:lsdException w:name="Grid Table 1 Light Accent 3" w:uiPriority="46"/>
-    <w:lsdException w:name="Grid Table 2 Accent 3" w:uiPriority="47"/>
-    <w:lsdException w:name="Grid Table 3 Accent 3" w:uiPriority="48"/>
-    <w:lsdException w:name="Grid Table 4 Accent 3" w:uiPriority="49"/>
-    <w:lsdException w:name="Grid Table 5 Dark Accent 3" w:uiPriority="50"/>
-    <w:lsdException w:name="Grid Table 6 Colorful Accent 3" w:uiPriority="51"/>
-    <w:lsdException w:name="Grid Table 7 Colorful Accent 3" w:uiPriority="52"/>
-    <w:lsdException w:name="Grid Table 1 Light Accent 4" w:uiPriority="46"/>
-    <w:lsdException w:name="Grid Table 2 Accent 4" w:uiPriority="47"/>
-    <w:lsdException w:name="Grid Table 3 Accent 4" w:uiPriority="48"/>
-    <w:lsdException w:name="Grid Table 4 Accent 4" w:uiPriority="49"/>
-    <w:lsdException w:name="Grid Table 5 Dark Accent 4" w:uiPriority="50"/>
-    <w:lsdException w:name="Grid Table 6 Colorful Accent 4" w:uiPriority="51"/>
-    <w:lsdException w:name="Grid Table 7 Colorful Accent 4" w:uiPriority="52"/>
-    <w:lsdException w:name="Grid Table 1 Light Accent 5" w:uiPriority="46"/>
-    <w:lsdException w:name="Grid Table 2 Accent 5" w:uiPriority="47"/>
-    <w:lsdException w:name="Grid Table 3 Accent 5" w:uiPriority="48"/>
-    <w:lsdException w:name="Grid Table 4 Accent 5" w:uiPriority="49"/>
-    <w:lsdException w:name="Grid Table 5 Dark Accent 5" w:uiPriority="50"/>
-    <w:lsdException w:name="Grid Table 6 Colorful Accent 5" w:uiPriority="51"/>
-    <w:lsdException w:name="Grid Table 7 Colorful Accent 5" w:uiPriority="52"/>
-    <w:lsdException w:name="Grid Table 1 Light Accent 6" w:uiPriority="46"/>
-    <w:lsdException w:name="Grid Table 2 Accent 6" w:uiPriority="47"/>
-    <w:lsdException w:name="Grid Table 3 Accent 6" w:uiPriority="48"/>
-    <w:lsdException w:name="Grid Table 4 Accent 6" w:uiPriority="49"/>
-    <w:lsdException w:name="Grid Table 5 Dark Accent 6" w:uiPriority="50"/>
-    <w:lsdException w:name="Grid Table 6 Colorful Accent 6" w:uiPriority="51"/>
-    <w:lsdException w:name="Grid Table 7 Colorful Accent 6" w:uiPriority="52"/>
-    <w:lsdException w:name="List Table 1 Light" w:uiPriority="46"/>
-    <w:lsdException w:name="List Table 2" w:uiPriority="47"/>
-    <w:lsdException w:name="List Table 3" w:uiPriority="48"/>
-    <w:lsdException w:name="List Table 4" w:uiPriority="49"/>
-    <w:lsdException w:name="List Table 5 Dark" w:uiPriority="50"/>
-    <w:lsdException w:name="List Table 6 Colorful" w:uiPriority="51"/>
-    <w:lsdException w:name="List Table 7 Colorful" w:uiPriority="52"/>
-    <w:lsdException w:name="List Table 1 Light Accent 1" w:uiPriority="46"/>
-    <w:lsdException w:name="List Table 2 Accent 1" w:uiPriority="47"/>
-    <w:lsdException w:name="List Table 3 Accent 1" w:uiPriority="48"/>
-    <w:lsdException w:name="List Table 4 Accent 1" w:uiPriority="49"/>
-    <w:lsdException w:name="List Table 5 Dark Accent 1" w:uiPriority="50"/>
-    <w:lsdException w:name="List Table 6 Colorful Accent 1" w:uiPriority="51"/>
-    <w:lsdException w:name="List Table 7 Colorful Accent 1" w:uiPriority="52"/>
-    <w:lsdException w:name="List Table 1 Light Accent 2" w:uiPriority="46"/>
-    <w:lsdException w:name="List Table 2 Accent 2" w:uiPriority="47"/>
-    <w:lsdException w:name="List Table 3 Accent 2" w:uiPriority="48"/>
-    <w:lsdException w:name="List Table 4 Accent 2" w:uiPriority="49"/>
-    <w:lsdException w:name="List Table 5 Dark Accent 2" w:uiPriority="50"/>
-    <w:lsdException w:name="List Table 6 Colorful Accent 2" w:uiPriority="51"/>
-    <w:lsdException w:name="List Table 7 Colorful Accent 2" w:uiPriority="52"/>
-    <w:lsdException w:name="List Table 1 Light Accent 3" w:uiPriority="46"/>
-    <w:lsdException w:name="List Table 2 Accent 3" w:uiPriority="47"/>
-    <w:lsdException w:name="List Table 3 Accent 3" w:uiPriority="48"/>
-    <w:lsdException w:name="List Table 4 Accent 3" w:uiPriority="49"/>
-    <w:lsdException w:name="List Table 5 Dark Accent 3" w:uiPriority="50"/>
-    <w:lsdException w:name="List Table 6 Colorful Accent 3" w:uiPriority="51"/>
-    <w:lsdException w:name="List Table 7 Colorful Accent 3" w:uiPriority="52"/>
-    <w:lsdException w:name="List Table 1 Light Accent 4" w:uiPriority="46"/>
-    <w:lsdException w:name="List Table 2 Accent 4" w:uiPriority="47"/>
-    <w:lsdException w:name="List Table 3 Accent 4" w:uiPriority="48"/>
-    <w:lsdException w:name="List Table 4 Accent 4" w:uiPriority="49"/>
-    <w:lsdException w:name="List Table 5 Dark Accent 4" w:uiPriority="50"/>
-    <w:lsdException w:name="List Table 6 Colorful Accent 4" w:uiPriority="51"/>
-    <w:lsdException w:name="List Table 7 Colorful Accent 4" w:uiPriority="52"/>
-    <w:lsdException w:name="List Table 1 Light Accent 5" w:uiPriority="46"/>
-    <w:lsdException w:name="List Table 2 Accent 5" w:uiPriority="47"/>
-    <w:lsdException w:name="List Table 3 Accent 5" w:uiPriority="48"/>
-    <w:lsdException w:name="List Table 4 Accent 5" w:uiPriority="49"/>
-    <w:lsdException w:name="List Table 5 Dark Accent 5" w:uiPriority="50"/>
-    <w:lsdException w:name="List Table 6 Colorful Accent 5" w:uiPriority="51"/>
-    <w:lsdException w:name="List Table 7 Colorful Accent 5" w:uiPriority="52"/>
-    <w:lsdException w:name="List Table 1 Light Accent 6" w:uiPriority="46"/>
-    <w:lsdException w:name="List Table 2 Accent 6" w:uiPriority="47"/>
-    <w:lsdException w:name="List Table 3 Accent 6" w:uiPriority="48"/>
-    <w:lsdException w:name="List Table 4 Accent 6" w:uiPriority="49"/>
-    <w:lsdException w:name="List Table 5 Dark Accent 6" w:uiPriority="50"/>
-    <w:lsdException w:name="List Table 6 Colorful Accent 6" w:uiPriority="51"/>
-    <w:lsdException w:name="List Table 7 Colorful Accent 6" w:uiPriority="52"/>
-  </w:latentStyles>
-  <w:style w:type="paragraph" w:default="1" w:styleId="Normal">
-    <w:name w:val="Normal"/>
-    <w:qFormat/>
-  </w:style>
-  <w:style w:type="character" w:default="1" w:styleId="DefaultParagraphFont">
-    <w:name w:val="Default Paragraph Font"/>
-    <w:uiPriority w:val="1"/>
-    <w:semiHidden/>
-    <w:unhideWhenUsed/>
-  </w:style>
-  <w:style w:type="table" w:default="1" w:styleId="TableNormal">
-    <w:name w:val="Normal Table"/>
-    <w:uiPriority w:val="99"/>
-    <w:semiHidden/>
-    <w:unhideWhenUsed/>
-    <w:tblPr>
-      <w:tblInd w:w="0" w:type="dxa"/>
-      <w:tblCellMar>
-        <w:top w:w="0" w:type="dxa"/>
-        <w:left w:w="108" w:type="dxa"/>
-        <w:bottom w:w="0" w:type="dxa"/>
-        <w:right w:w="108" w:type="dxa"/>
-      </w:tblCellMar>
-    </w:tblPr>
-  </w:style>
-  <w:style w:type="numbering" w:default="1" w:styleId="NoList">
-    <w:name w:val="No List"/>
-    <w:uiPriority w:val="99"/>
-    <w:semiHidden/>
-    <w:unhideWhenUsed/>
-  </w:style>
-  <w:style w:type="character" w:styleId="PlaceholderText">
-    <w:name w:val="Placeholder Text"/>
-    <w:basedOn w:val="DefaultParagraphFont"/>
-    <w:uiPriority w:val="99"/>
-    <w:semiHidden/>
-    <w:rsid w:val="004069D6"/>
-    <w:rPr>
-      <w:color w:val="808080"/>
-    </w:rPr>
-  </w:style>
-</w:styles>
-</file>
-
-<file path=word/glossary/webSettings.xml><?xml version="1.0" encoding="utf-8"?>
-<w:webSettings xmlns:mc="http://schemas.openxmlformats.org/markup-compatibility/2006" xmlns:r="http://schemas.openxmlformats.org/officeDocument/2006/relationships" xmlns:w="http://schemas.openxmlformats.org/wordprocessingml/2006/main" xmlns:w14="http://schemas.microsoft.com/office/word/2010/wordml" xmlns:w15="http://schemas.microsoft.com/office/word/2012/wordml" mc:Ignorable="w14 w15">
-  <w:optimizeForBrowser/>
-  <w:allowPNG/>
-</w:webSettings>
-</file>
-
 <file path=word/theme/theme1.xml><?xml version="1.0" encoding="utf-8"?>
 <a:theme xmlns:a="http://schemas.openxmlformats.org/drawingml/2006/main" name="Office Theme">
   <a:themeElements>
@@ -17384,7 +16838,7 @@
 </file>
 
 <file path=customXml/itemProps1.xml><?xml version="1.0" encoding="utf-8"?>
-<ds:datastoreItem xmlns:ds="http://schemas.openxmlformats.org/officeDocument/2006/customXml" ds:itemID="{28BA7046-9851-48C2-9743-A7CAC90FA089}">
+<ds:datastoreItem xmlns:ds="http://schemas.openxmlformats.org/officeDocument/2006/customXml" ds:itemID="{1AB0B5A2-F26D-4665-A245-C4A8D04C7A7C}">
   <ds:schemaRefs>
     <ds:schemaRef ds:uri="http://schemas.openxmlformats.org/officeDocument/2006/bibliography"/>
   </ds:schemaRefs>

</xml_diff>